<commit_message>
Filled out project proposal
</commit_message>
<xml_diff>
--- a/docs/Projektmanagement/Projekthandbuch.docx
+++ b/docs/Projektmanagement/Projekthandbuch.docx
@@ -13,7 +13,6 @@
         <w:rPr>
           <w:rFonts w:cs="Arial"/>
           <w:noProof/>
-          <w:lang w:val="de-AT" w:eastAsia="de-AT"/>
         </w:rPr>
         <w:drawing>
           <wp:inline distT="0" distB="0" distL="0" distR="0" wp14:anchorId="6F201EAE" wp14:editId="3E45E5C8">
@@ -245,7 +244,27 @@
           <w:sz w:val="56"/>
           <w:szCs w:val="56"/>
         </w:rPr>
-        <w:t>a-diet Team A</w:t>
+        <w:t>a-</w:t>
+      </w:r>
+      <w:proofErr w:type="spellStart"/>
+      <w:r>
+        <w:rPr>
+          <w:b/>
+          <w:bCs/>
+          <w:sz w:val="56"/>
+          <w:szCs w:val="56"/>
+        </w:rPr>
+        <w:t>diet</w:t>
+      </w:r>
+      <w:proofErr w:type="spellEnd"/>
+      <w:r>
+        <w:rPr>
+          <w:b/>
+          <w:bCs/>
+          <w:sz w:val="56"/>
+          <w:szCs w:val="56"/>
+        </w:rPr>
+        <w:t xml:space="preserve"> Team A</w:t>
       </w:r>
     </w:p>
     <w:p>
@@ -401,12 +420,22 @@
       </w:pPr>
       <w:r>
         <w:tab/>
-        <w:t>Mathias Joschika</w:t>
+        <w:t xml:space="preserve">Mathias </w:t>
       </w:r>
+      <w:proofErr w:type="spellStart"/>
+      <w:r>
+        <w:t>Joschika</w:t>
+      </w:r>
+      <w:proofErr w:type="spellEnd"/>
       <w:r>
         <w:br/>
-        <w:t>Daniel Kuschny</w:t>
+        <w:t xml:space="preserve">Daniel </w:t>
       </w:r>
+      <w:proofErr w:type="spellStart"/>
+      <w:r>
+        <w:t>Kuschny</w:t>
+      </w:r>
+      <w:proofErr w:type="spellEnd"/>
     </w:p>
     <w:p>
       <w:pPr>
@@ -457,7 +486,7 @@
         <w:rPr>
           <w:noProof/>
         </w:rPr>
-        <w:t>März 2011</w:t>
+        <w:t>Mai 2011</w:t>
       </w:r>
       <w:r>
         <w:fldChar w:fldCharType="end"/>
@@ -1191,43 +1220,53 @@
               <w:spacing w:before="60" w:after="60"/>
             </w:pPr>
             <w:r>
-              <w:fldChar w:fldCharType="begin">
-                <w:ffData>
-                  <w:name w:val=""/>
-                  <w:enabled/>
-                  <w:calcOnExit w:val="0"/>
-                  <w:textInput>
-                    <w:default w:val="&lt;Welche Ziele sollen erreicht werden? An welchen Ergebnissen kann der spätere Erfolg gemessen werden?&gt;"/>
-                  </w:textInput>
-                </w:ffData>
-              </w:fldChar>
-            </w:r>
-            <w:r>
-              <w:instrText xml:space="preserve"> </w:instrText>
-            </w:r>
-            <w:r>
-              <w:instrText>FORMTEXT</w:instrText>
-            </w:r>
-            <w:r>
-              <w:instrText xml:space="preserve"> </w:instrText>
-            </w:r>
-            <w:r>
-              <w:fldChar w:fldCharType="separate"/>
-            </w:r>
-            <w:r>
-              <w:rPr>
-                <w:noProof/>
-              </w:rPr>
-              <w:t>&lt;Welche Ziele sollen erreicht werden? An welchen Ergebnissen kann der spätere Erfolg gemessen werden?&gt;</w:t>
-            </w:r>
-            <w:r>
-              <w:fldChar w:fldCharType="end"/>
-            </w:r>
-          </w:p>
-          <w:p>
-            <w:pPr>
-              <w:spacing w:before="60" w:after="60"/>
-            </w:pPr>
+              <w:t xml:space="preserve">Ziel des Projektes </w:t>
+            </w:r>
+            <w:proofErr w:type="spellStart"/>
+            <w:r>
+              <w:t>EasyDiet</w:t>
+            </w:r>
+            <w:proofErr w:type="spellEnd"/>
+            <w:r>
+              <w:t xml:space="preserve"> ist die Entwicklung einer Java-Basierten Software</w:t>
+            </w:r>
+            <w:r>
+              <w:t xml:space="preserve"> mit Datenbankanbindung</w:t>
+            </w:r>
+            <w:r>
+              <w:t xml:space="preserve"> </w:t>
+            </w:r>
+            <w:r>
+              <w:t>für die Unterstützung von Diätassistenten für die Erstellung</w:t>
+            </w:r>
+            <w:bookmarkStart w:id="1" w:name="_GoBack"/>
+            <w:bookmarkEnd w:id="1"/>
+            <w:r>
+              <w:t xml:space="preserve"> von Diätplänen. </w:t>
+            </w:r>
+            <w:proofErr w:type="spellStart"/>
+            <w:r>
+              <w:t>EasyDiet</w:t>
+            </w:r>
+            <w:proofErr w:type="spellEnd"/>
+            <w:r>
+              <w:t xml:space="preserve"> soll den Aufwand und Fehlergrad bei der Erstellung von Diätplänen im Rahmen einer Diätbehandlung eines Patienten reduzieren</w:t>
+            </w:r>
+            <w:r>
+              <w:t>,</w:t>
+            </w:r>
+            <w:r>
+              <w:t xml:space="preserve"> indem durch </w:t>
+            </w:r>
+            <w:r>
+              <w:t>definierte Parameter</w:t>
+            </w:r>
+            <w:r>
+              <w:t xml:space="preserve"> das System Rückmeldung über Verletzungen</w:t>
+            </w:r>
+            <w:r>
+              <w:t xml:space="preserve"> und fehlerhafte Eingaben gibt. </w:t>
+            </w:r>
           </w:p>
         </w:tc>
         <w:tc>
@@ -1247,45 +1286,11 @@
               <w:spacing w:before="60" w:after="60"/>
             </w:pPr>
             <w:r>
-              <w:fldChar w:fldCharType="begin">
-                <w:ffData>
-                  <w:name w:val="Text12"/>
-                  <w:enabled/>
-                  <w:calcOnExit w:val="0"/>
-                  <w:textInput>
-                    <w:default w:val="&lt;Was ist dezidiert ausgeklammert?&gt;"/>
-                  </w:textInput>
-                </w:ffData>
-              </w:fldChar>
-            </w:r>
-            <w:bookmarkStart w:id="1" w:name="Text12"/>
-            <w:r>
-              <w:instrText xml:space="preserve"> </w:instrText>
-            </w:r>
-            <w:r>
-              <w:instrText>FORMTEXT</w:instrText>
-            </w:r>
-            <w:r>
-              <w:instrText xml:space="preserve"> </w:instrText>
-            </w:r>
-            <w:r>
-              <w:fldChar w:fldCharType="separate"/>
-            </w:r>
-            <w:r>
-              <w:rPr>
-                <w:noProof/>
-              </w:rPr>
-              <w:t>&lt;Was ist dezidiert ausgeklammert?&gt;</w:t>
-            </w:r>
-            <w:r>
-              <w:fldChar w:fldCharType="end"/>
-            </w:r>
-            <w:bookmarkEnd w:id="1"/>
-          </w:p>
-          <w:p>
-            <w:pPr>
-              <w:spacing w:before="60" w:after="60"/>
-            </w:pPr>
+              <w:t xml:space="preserve">Die entstehende Software soll </w:t>
+            </w:r>
+            <w:r>
+              <w:t xml:space="preserve">nur eine unterstützende Funktion bei der Erstellung von Diätplänen geben und keine Diätpläne automatisiert generieren. </w:t>
+            </w:r>
           </w:p>
         </w:tc>
       </w:tr>
@@ -1306,7 +1311,15 @@
               <w:t>utzen</w:t>
             </w:r>
             <w:r>
-              <w:t xml:space="preserve"> (Outcome)</w:t>
+              <w:t xml:space="preserve"> (</w:t>
+            </w:r>
+            <w:proofErr w:type="spellStart"/>
+            <w:r>
+              <w:t>Outcome</w:t>
+            </w:r>
+            <w:proofErr w:type="spellEnd"/>
+            <w:r>
+              <w:t>)</w:t>
             </w:r>
             <w:r>
               <w:t>:</w:t>
@@ -1315,45 +1328,63 @@
           <w:p>
             <w:pPr>
               <w:spacing w:before="60" w:after="60"/>
-            </w:pPr>
-            <w:r>
-              <w:fldChar w:fldCharType="begin">
-                <w:ffData>
-                  <w:name w:val=""/>
-                  <w:enabled/>
-                  <w:calcOnExit w:val="0"/>
-                  <w:textInput>
-                    <w:default w:val="&lt;Welcher Nutzen soll dem Auftraggeber bzw. den Projektmitgliedern durch das Projekt erwachsen?&gt;"/>
-                  </w:textInput>
-                </w:ffData>
-              </w:fldChar>
-            </w:r>
-            <w:r>
-              <w:instrText xml:space="preserve"> </w:instrText>
-            </w:r>
-            <w:r>
-              <w:instrText>FORMTEXT</w:instrText>
-            </w:r>
-            <w:r>
-              <w:instrText xml:space="preserve"> </w:instrText>
-            </w:r>
-            <w:r>
-              <w:fldChar w:fldCharType="separate"/>
-            </w:r>
-            <w:r>
-              <w:rPr>
-                <w:noProof/>
-              </w:rPr>
-              <w:t>&lt;Welcher Nutzen soll dem Auftraggeber bzw. den Projektmitgliedern durch das Projekt erwachsen?&gt;</w:t>
-            </w:r>
-            <w:r>
-              <w:fldChar w:fldCharType="end"/>
-            </w:r>
-          </w:p>
-          <w:p>
-            <w:pPr>
-              <w:spacing w:before="60" w:after="60"/>
-            </w:pPr>
+              <w:rPr>
+                <w:i/>
+              </w:rPr>
+            </w:pPr>
+            <w:r>
+              <w:rPr>
+                <w:i/>
+              </w:rPr>
+              <w:t>Erfahrungen für das Projektteam:</w:t>
+            </w:r>
+          </w:p>
+          <w:p>
+            <w:pPr>
+              <w:pStyle w:val="Listenabsatz"/>
+              <w:numPr>
+                <w:ilvl w:val="0"/>
+                <w:numId w:val="16"/>
+              </w:numPr>
+              <w:spacing w:before="60" w:after="60"/>
+            </w:pPr>
+            <w:r>
+              <w:t xml:space="preserve">Erfahrungen in der Planung und Realisierung von Softwarearchitekturen </w:t>
+            </w:r>
+          </w:p>
+          <w:p>
+            <w:pPr>
+              <w:pStyle w:val="Listenabsatz"/>
+              <w:numPr>
+                <w:ilvl w:val="0"/>
+                <w:numId w:val="16"/>
+              </w:numPr>
+              <w:spacing w:before="60" w:after="60"/>
+            </w:pPr>
+            <w:r>
+              <w:t>Erfahrungen in der Java-Entwicklung mit Datenbankanbindung</w:t>
+            </w:r>
+          </w:p>
+          <w:p>
+            <w:pPr>
+              <w:pStyle w:val="Listenabsatz"/>
+              <w:numPr>
+                <w:ilvl w:val="0"/>
+                <w:numId w:val="16"/>
+              </w:numPr>
+              <w:spacing w:before="60" w:after="60"/>
+            </w:pPr>
+            <w:r>
+              <w:t xml:space="preserve">Erfahrungen in der Durchführung von </w:t>
+            </w:r>
+            <w:proofErr w:type="spellStart"/>
+            <w:r>
+              <w:t>Projektmanagment</w:t>
+            </w:r>
+            <w:proofErr w:type="spellEnd"/>
+            <w:r>
+              <w:t xml:space="preserve"> nach dem RUP Prozess.</w:t>
+            </w:r>
           </w:p>
         </w:tc>
       </w:tr>
@@ -1370,62 +1401,13 @@
               <w:t xml:space="preserve">Projektauftraggeber/in: </w:t>
             </w:r>
             <w:r>
-              <w:fldChar w:fldCharType="begin">
-                <w:ffData>
-                  <w:name w:val="Text15"/>
-                  <w:enabled/>
-                  <w:calcOnExit w:val="0"/>
-                  <w:textInput/>
-                </w:ffData>
-              </w:fldChar>
-            </w:r>
-            <w:bookmarkStart w:id="2" w:name="Text15"/>
-            <w:r>
-              <w:instrText xml:space="preserve"> </w:instrText>
-            </w:r>
-            <w:r>
-              <w:instrText>FORMTEXT</w:instrText>
-            </w:r>
-            <w:r>
-              <w:instrText xml:space="preserve"> </w:instrText>
-            </w:r>
-            <w:r>
-              <w:fldChar w:fldCharType="separate"/>
-            </w:r>
-            <w:r>
-              <w:rPr>
-                <w:noProof/>
-              </w:rPr>
-              <w:t> </w:t>
-            </w:r>
-            <w:r>
-              <w:rPr>
-                <w:noProof/>
-              </w:rPr>
-              <w:t> </w:t>
-            </w:r>
-            <w:r>
-              <w:rPr>
-                <w:noProof/>
-              </w:rPr>
-              <w:t> </w:t>
-            </w:r>
-            <w:r>
-              <w:rPr>
-                <w:noProof/>
-              </w:rPr>
-              <w:t> </w:t>
-            </w:r>
-            <w:r>
-              <w:rPr>
-                <w:noProof/>
-              </w:rPr>
-              <w:t> </w:t>
-            </w:r>
-            <w:r>
-              <w:fldChar w:fldCharType="end"/>
-            </w:r>
-            <w:bookmarkEnd w:id="2"/>
+              <w:t xml:space="preserve">Dr. Paul </w:t>
+            </w:r>
+            <w:proofErr w:type="spellStart"/>
+            <w:r>
+              <w:t>Tavolato</w:t>
+            </w:r>
+            <w:proofErr w:type="spellEnd"/>
           </w:p>
         </w:tc>
         <w:tc>
@@ -1479,8 +1461,13 @@
               <w:spacing w:before="60" w:after="60"/>
             </w:pPr>
             <w:r>
-              <w:t>Mathias Joschika</w:t>
-            </w:r>
+              <w:t xml:space="preserve">Mathias </w:t>
+            </w:r>
+            <w:proofErr w:type="spellStart"/>
+            <w:r>
+              <w:t>Joschika</w:t>
+            </w:r>
+            <w:proofErr w:type="spellEnd"/>
           </w:p>
           <w:p>
             <w:pPr>
@@ -1491,8 +1478,13 @@
               <w:spacing w:before="60" w:after="60"/>
             </w:pPr>
             <w:r>
-              <w:t>Daniel Kuschny</w:t>
-            </w:r>
+              <w:t xml:space="preserve">Daniel </w:t>
+            </w:r>
+            <w:proofErr w:type="spellStart"/>
+            <w:r>
+              <w:t>Kuschny</w:t>
+            </w:r>
+            <w:proofErr w:type="spellEnd"/>
           </w:p>
         </w:tc>
         <w:tc>
@@ -1516,8 +1508,13 @@
               <w:spacing w:before="60" w:after="60"/>
             </w:pPr>
             <w:r>
-              <w:t>Paul Tavolato</w:t>
-            </w:r>
+              <w:t xml:space="preserve">Paul </w:t>
+            </w:r>
+            <w:proofErr w:type="spellStart"/>
+            <w:r>
+              <w:t>Tavolato</w:t>
+            </w:r>
+            <w:proofErr w:type="spellEnd"/>
           </w:p>
           <w:p>
             <w:pPr>
@@ -1531,7 +1528,23 @@
               </w:rPr>
             </w:pPr>
             <w:r>
-              <w:t>DI(FH) Alexander Höss, MSc.</w:t>
+              <w:t xml:space="preserve">DI(FH) Alexander </w:t>
+            </w:r>
+            <w:proofErr w:type="spellStart"/>
+            <w:r>
+              <w:t>Höss</w:t>
+            </w:r>
+            <w:proofErr w:type="spellEnd"/>
+            <w:r>
+              <w:t xml:space="preserve">, </w:t>
+            </w:r>
+            <w:proofErr w:type="spellStart"/>
+            <w:r>
+              <w:t>MSc</w:t>
+            </w:r>
+            <w:proofErr w:type="spellEnd"/>
+            <w:r>
+              <w:t>.</w:t>
             </w:r>
           </w:p>
           <w:p>
@@ -1585,62 +1598,119 @@
               <w:spacing w:before="60" w:after="60"/>
             </w:pPr>
             <w:r>
-              <w:fldChar w:fldCharType="begin">
-                <w:ffData>
-                  <w:name w:val="Text13"/>
-                  <w:enabled/>
-                  <w:calcOnExit w:val="0"/>
-                  <w:textInput/>
-                </w:ffData>
-              </w:fldChar>
-            </w:r>
-            <w:bookmarkStart w:id="3" w:name="Text13"/>
-            <w:r>
-              <w:instrText xml:space="preserve"> </w:instrText>
-            </w:r>
-            <w:r>
-              <w:instrText>FORMTEXT</w:instrText>
-            </w:r>
-            <w:r>
-              <w:instrText xml:space="preserve"> </w:instrText>
-            </w:r>
-            <w:r>
-              <w:fldChar w:fldCharType="separate"/>
-            </w:r>
-            <w:r>
-              <w:rPr>
-                <w:noProof/>
-              </w:rPr>
-              <w:t> </w:t>
-            </w:r>
-            <w:r>
-              <w:rPr>
-                <w:noProof/>
-              </w:rPr>
-              <w:t> </w:t>
-            </w:r>
-            <w:r>
-              <w:rPr>
-                <w:noProof/>
-              </w:rPr>
-              <w:t> </w:t>
-            </w:r>
-            <w:r>
-              <w:rPr>
-                <w:noProof/>
-              </w:rPr>
-              <w:t> </w:t>
-            </w:r>
-            <w:r>
-              <w:rPr>
-                <w:noProof/>
-              </w:rPr>
-              <w:t> </w:t>
-            </w:r>
-            <w:r>
-              <w:fldChar w:fldCharType="end"/>
-            </w:r>
-            <w:bookmarkEnd w:id="3"/>
+              <w:t>Verwaltung von Patientendaten</w:t>
+            </w:r>
+          </w:p>
+          <w:p>
+            <w:pPr>
+              <w:numPr>
+                <w:ilvl w:val="0"/>
+                <w:numId w:val="4"/>
+              </w:numPr>
+              <w:spacing w:before="60" w:after="60"/>
+            </w:pPr>
+            <w:r>
+              <w:t>Verwaltung von Diätbehandlungen</w:t>
+            </w:r>
+          </w:p>
+          <w:p>
+            <w:pPr>
+              <w:numPr>
+                <w:ilvl w:val="0"/>
+                <w:numId w:val="4"/>
+              </w:numPr>
+              <w:spacing w:before="60" w:after="60"/>
+            </w:pPr>
+            <w:r>
+              <w:t>Verwaltung von Diätplänen</w:t>
+            </w:r>
+          </w:p>
+          <w:p>
+            <w:pPr>
+              <w:numPr>
+                <w:ilvl w:val="1"/>
+                <w:numId w:val="4"/>
+              </w:numPr>
+              <w:spacing w:before="60" w:after="60"/>
+            </w:pPr>
+            <w:r>
+              <w:t>Validierung von Diätplänen nach Parametern</w:t>
+            </w:r>
+          </w:p>
+          <w:p>
+            <w:pPr>
+              <w:numPr>
+                <w:ilvl w:val="0"/>
+                <w:numId w:val="4"/>
+              </w:numPr>
+              <w:spacing w:before="60" w:after="60"/>
+            </w:pPr>
+            <w:r>
+              <w:t xml:space="preserve">Verwaltung von </w:t>
+            </w:r>
+            <w:r>
+              <w:t>Rezepten</w:t>
+            </w:r>
+          </w:p>
+          <w:p>
+            <w:pPr>
+              <w:numPr>
+                <w:ilvl w:val="0"/>
+                <w:numId w:val="4"/>
+              </w:numPr>
+              <w:spacing w:before="60" w:after="60"/>
+            </w:pPr>
+            <w:r>
+              <w:t>Verwaltung von Patientenstatus</w:t>
+            </w:r>
+          </w:p>
+          <w:p>
+            <w:pPr>
+              <w:numPr>
+                <w:ilvl w:val="0"/>
+                <w:numId w:val="4"/>
+              </w:numPr>
+              <w:spacing w:before="60" w:after="60"/>
+            </w:pPr>
+            <w:r>
+              <w:t>Verwaltung von Laborbefunden</w:t>
+            </w:r>
+          </w:p>
+          <w:p>
+            <w:pPr>
+              <w:numPr>
+                <w:ilvl w:val="0"/>
+                <w:numId w:val="4"/>
+              </w:numPr>
+              <w:spacing w:before="60" w:after="60"/>
+            </w:pPr>
+            <w:r>
+              <w:t>Verwaltung von Ernährungsprotokollen</w:t>
+            </w:r>
+          </w:p>
+          <w:p>
+            <w:pPr>
+              <w:numPr>
+                <w:ilvl w:val="0"/>
+                <w:numId w:val="4"/>
+              </w:numPr>
+              <w:spacing w:before="60" w:after="60"/>
+            </w:pPr>
+            <w:r>
+              <w:t xml:space="preserve">Verwaltung von Parametern zur Validierung von Diätplänen </w:t>
+            </w:r>
+          </w:p>
+          <w:p>
+            <w:pPr>
+              <w:numPr>
+                <w:ilvl w:val="0"/>
+                <w:numId w:val="4"/>
+              </w:numPr>
+              <w:spacing w:before="60" w:after="60"/>
+            </w:pPr>
+            <w:r>
+              <w:t xml:space="preserve">Anmeldesystem </w:t>
+            </w:r>
           </w:p>
         </w:tc>
         <w:tc>
@@ -1659,8 +1729,13 @@
             <w:pPr>
               <w:spacing w:before="60" w:after="60"/>
             </w:pPr>
-            <w:r>
-              <w:t>Requirements Workshop: 18.03.2011</w:t>
+            <w:proofErr w:type="spellStart"/>
+            <w:r>
+              <w:t>Requirements</w:t>
+            </w:r>
+            <w:proofErr w:type="spellEnd"/>
+            <w:r>
+              <w:t xml:space="preserve"> Workshop: 18.03.2011</w:t>
             </w:r>
           </w:p>
           <w:p>
@@ -1676,23 +1751,47 @@
               <w:spacing w:before="60" w:after="60"/>
             </w:pPr>
             <w:r>
-              <w:t>Abgabe entwickelte Module Timebox 1: 27.04.2011</w:t>
-            </w:r>
-          </w:p>
-          <w:p>
-            <w:pPr>
-              <w:spacing w:before="60" w:after="60"/>
-            </w:pPr>
-            <w:r>
-              <w:t>Abgabe entwickelte Module Timebox 2: 23.05.2011</w:t>
-            </w:r>
-          </w:p>
-          <w:p>
-            <w:pPr>
-              <w:spacing w:before="60" w:after="60"/>
-            </w:pPr>
-            <w:r>
-              <w:t>Abgabe entwickelte Module Timebox 3: 10.06.2011</w:t>
+              <w:t xml:space="preserve">Abgabe entwickelte Module </w:t>
+            </w:r>
+            <w:proofErr w:type="spellStart"/>
+            <w:r>
+              <w:t>Timebox</w:t>
+            </w:r>
+            <w:proofErr w:type="spellEnd"/>
+            <w:r>
+              <w:t xml:space="preserve"> 1: 27.04.2011</w:t>
+            </w:r>
+          </w:p>
+          <w:p>
+            <w:pPr>
+              <w:spacing w:before="60" w:after="60"/>
+            </w:pPr>
+            <w:r>
+              <w:t xml:space="preserve">Abgabe entwickelte Module </w:t>
+            </w:r>
+            <w:proofErr w:type="spellStart"/>
+            <w:r>
+              <w:t>Timebox</w:t>
+            </w:r>
+            <w:proofErr w:type="spellEnd"/>
+            <w:r>
+              <w:t xml:space="preserve"> 2: 23.05.2011</w:t>
+            </w:r>
+          </w:p>
+          <w:p>
+            <w:pPr>
+              <w:spacing w:before="60" w:after="60"/>
+            </w:pPr>
+            <w:r>
+              <w:t xml:space="preserve">Abgabe entwickelte Module </w:t>
+            </w:r>
+            <w:proofErr w:type="spellStart"/>
+            <w:r>
+              <w:t>Timebox</w:t>
+            </w:r>
+            <w:proofErr w:type="spellEnd"/>
+            <w:r>
+              <w:t xml:space="preserve"> 3: 10.06.2011</w:t>
             </w:r>
           </w:p>
           <w:p>
@@ -1752,8 +1851,13 @@
               <w:t xml:space="preserve">Projektendereignis: </w:t>
             </w:r>
             <w:r>
-              <w:t>Präsentation Paul Tavolato</w:t>
-            </w:r>
+              <w:t xml:space="preserve">Präsentation Paul </w:t>
+            </w:r>
+            <w:proofErr w:type="spellStart"/>
+            <w:r>
+              <w:t>Tavolato</w:t>
+            </w:r>
+            <w:proofErr w:type="spellEnd"/>
           </w:p>
         </w:tc>
         <w:tc>
@@ -1791,40 +1895,8 @@
               <w:spacing w:before="60" w:after="60"/>
             </w:pPr>
             <w:r>
-              <w:fldChar w:fldCharType="begin">
-                <w:ffData>
-                  <w:name w:val="Text14"/>
-                  <w:enabled/>
-                  <w:calcOnExit w:val="0"/>
-                  <w:textInput>
-                    <w:default w:val="&lt;inkl. grobe Aufwandsschätzung der Projektteammitglieder in Std. oder Tage&gt;"/>
-                  </w:textInput>
-                </w:ffData>
-              </w:fldChar>
-            </w:r>
-            <w:bookmarkStart w:id="4" w:name="Text14"/>
-            <w:r>
-              <w:instrText xml:space="preserve"> </w:instrText>
-            </w:r>
-            <w:r>
-              <w:instrText>FORMTEXT</w:instrText>
-            </w:r>
-            <w:r>
-              <w:instrText xml:space="preserve"> </w:instrText>
-            </w:r>
-            <w:r>
-              <w:fldChar w:fldCharType="separate"/>
-            </w:r>
-            <w:r>
-              <w:rPr>
-                <w:noProof/>
-              </w:rPr>
-              <w:t>&lt;inkl. grobe Aufwandsschätzung der Projektteammitglieder in Std. oder Tage&gt;</w:t>
-            </w:r>
-            <w:r>
-              <w:fldChar w:fldCharType="end"/>
-            </w:r>
-            <w:bookmarkEnd w:id="4"/>
+              <w:t xml:space="preserve">Ca. 90 Arbeitstage  </w:t>
+            </w:r>
           </w:p>
         </w:tc>
         <w:tc>
@@ -1839,7 +1911,12 @@
               <w:t>Projektrisiken:</w:t>
             </w:r>
           </w:p>
-          <w:bookmarkStart w:id="5" w:name="Text20"/>
+          <w:p>
+            <w:pPr>
+              <w:spacing w:before="60" w:after="60"/>
+            </w:pPr>
+          </w:p>
+          <w:bookmarkStart w:id="2" w:name="Text20"/>
           <w:p>
             <w:pPr>
               <w:spacing w:before="60" w:after="60"/>
@@ -1877,7 +1954,7 @@
             <w:r>
               <w:fldChar w:fldCharType="end"/>
             </w:r>
-            <w:bookmarkEnd w:id="5"/>
+            <w:bookmarkEnd w:id="2"/>
           </w:p>
         </w:tc>
       </w:tr>
@@ -1984,7 +2061,7 @@
                 </w:ffData>
               </w:fldChar>
             </w:r>
-            <w:bookmarkStart w:id="6" w:name="Text52"/>
+            <w:bookmarkStart w:id="3" w:name="Text52"/>
             <w:r>
               <w:instrText xml:space="preserve"> </w:instrText>
             </w:r>
@@ -2006,7 +2083,7 @@
             <w:r>
               <w:fldChar w:fldCharType="end"/>
             </w:r>
-            <w:bookmarkEnd w:id="6"/>
+            <w:bookmarkEnd w:id="3"/>
             <w:r>
               <w:t>, Unterschrift Auftraggeber</w:t>
             </w:r>
@@ -2024,12 +2101,12 @@
       <w:r>
         <w:br w:type="page"/>
       </w:r>
-      <w:bookmarkStart w:id="7" w:name="_Toc286992707"/>
+      <w:bookmarkStart w:id="4" w:name="_Toc286992707"/>
       <w:r>
         <w:lastRenderedPageBreak/>
         <w:t>Projektzieleplan</w:t>
       </w:r>
-      <w:bookmarkEnd w:id="7"/>
+      <w:bookmarkEnd w:id="4"/>
     </w:p>
     <w:tbl>
       <w:tblPr>
@@ -2071,6 +2148,7 @@
                 <w:bCs/>
               </w:rPr>
             </w:pPr>
+            <w:proofErr w:type="spellStart"/>
             <w:r>
               <w:rPr>
                 <w:b/>
@@ -2078,6 +2156,7 @@
               </w:rPr>
               <w:t>Zielart</w:t>
             </w:r>
+            <w:proofErr w:type="spellEnd"/>
           </w:p>
         </w:tc>
         <w:tc>
@@ -2134,7 +2213,7 @@
             </w:r>
           </w:p>
         </w:tc>
-        <w:bookmarkStart w:id="8" w:name="Text91"/>
+        <w:bookmarkStart w:id="5" w:name="Text91"/>
         <w:tc>
           <w:tcPr>
             <w:tcW w:w="7017" w:type="dxa"/>
@@ -2170,7 +2249,7 @@
             <w:r>
               <w:fldChar w:fldCharType="end"/>
             </w:r>
-            <w:bookmarkEnd w:id="8"/>
+            <w:bookmarkEnd w:id="5"/>
           </w:p>
           <w:p>
             <w:r>
@@ -2259,7 +2338,7 @@
                 </w:ffData>
               </w:fldChar>
             </w:r>
-            <w:bookmarkStart w:id="9" w:name="Text92"/>
+            <w:bookmarkStart w:id="6" w:name="Text92"/>
             <w:r>
               <w:instrText xml:space="preserve"> </w:instrText>
             </w:r>
@@ -2293,7 +2372,7 @@
             <w:r>
               <w:fldChar w:fldCharType="end"/>
             </w:r>
-            <w:bookmarkEnd w:id="9"/>
+            <w:bookmarkEnd w:id="6"/>
           </w:p>
           <w:p>
             <w:pPr>
@@ -2340,7 +2419,15 @@
               <w:spacing w:before="60" w:after="60"/>
             </w:pPr>
             <w:r>
-              <w:t>Einhaltung der Coding Richtlinien</w:t>
+              <w:t xml:space="preserve">Einhaltung der </w:t>
+            </w:r>
+            <w:proofErr w:type="spellStart"/>
+            <w:r>
+              <w:t>Coding</w:t>
+            </w:r>
+            <w:proofErr w:type="spellEnd"/>
+            <w:r>
+              <w:t xml:space="preserve"> Richtlinien</w:t>
             </w:r>
           </w:p>
         </w:tc>
@@ -2451,7 +2538,7 @@
       <w:r>
         <w:br w:type="page"/>
       </w:r>
-      <w:bookmarkStart w:id="10" w:name="_Toc286992708"/>
+      <w:bookmarkStart w:id="7" w:name="_Toc286992708"/>
       <w:r>
         <w:lastRenderedPageBreak/>
         <w:t>Projektstrukturplan (PSP)</w:t>
@@ -2462,7 +2549,7 @@
         </w:rPr>
         <w:footnoteReference w:id="1"/>
       </w:r>
-      <w:bookmarkEnd w:id="10"/>
+      <w:bookmarkEnd w:id="7"/>
     </w:p>
     <w:p/>
     <w:p>
@@ -2500,12 +2587,12 @@
       <w:r>
         <w:br w:type="page"/>
       </w:r>
-      <w:bookmarkStart w:id="11" w:name="_Toc286992709"/>
+      <w:bookmarkStart w:id="8" w:name="_Toc286992709"/>
       <w:r>
         <w:lastRenderedPageBreak/>
         <w:t>AP-Spezifikation / AP Beschreibung</w:t>
       </w:r>
-      <w:bookmarkEnd w:id="11"/>
+      <w:bookmarkEnd w:id="8"/>
     </w:p>
     <w:p>
       <w:r>
@@ -2662,8 +2749,13 @@
               </w:rPr>
             </w:pPr>
             <w:r>
-              <w:t>Überprüfung des Modells anhand eine Durchlaufen eines primären Usecases</w:t>
-            </w:r>
+              <w:t xml:space="preserve">Überprüfung des Modells anhand eine Durchlaufen eines primären </w:t>
+            </w:r>
+            <w:proofErr w:type="spellStart"/>
+            <w:r>
+              <w:t>Usecases</w:t>
+            </w:r>
+            <w:proofErr w:type="spellEnd"/>
           </w:p>
           <w:p>
             <w:pPr>
@@ -2708,8 +2800,13 @@
               <w:spacing w:before="60" w:after="60"/>
             </w:pPr>
             <w:r>
-              <w:t>Daniel Kuschny</w:t>
-            </w:r>
+              <w:t xml:space="preserve">Daniel </w:t>
+            </w:r>
+            <w:proofErr w:type="spellStart"/>
+            <w:r>
+              <w:t>Kuschny</w:t>
+            </w:r>
+            <w:proofErr w:type="spellEnd"/>
           </w:p>
         </w:tc>
       </w:tr>
@@ -2739,7 +2836,23 @@
               <w:spacing w:before="60" w:after="60"/>
             </w:pPr>
             <w:r>
-              <w:t>Daniel Kuschny, Mathias Joschika, Matthias Amann, Simon Moosbrugger</w:t>
+              <w:t xml:space="preserve">Daniel </w:t>
+            </w:r>
+            <w:proofErr w:type="spellStart"/>
+            <w:r>
+              <w:t>Kuschny</w:t>
+            </w:r>
+            <w:proofErr w:type="spellEnd"/>
+            <w:r>
+              <w:t xml:space="preserve">, Mathias </w:t>
+            </w:r>
+            <w:proofErr w:type="spellStart"/>
+            <w:r>
+              <w:t>Joschika</w:t>
+            </w:r>
+            <w:proofErr w:type="spellEnd"/>
+            <w:r>
+              <w:t>, Matthias Amann, Simon Moosbrugger</w:t>
             </w:r>
           </w:p>
         </w:tc>
@@ -2781,7 +2894,7 @@
                 </w:ffData>
               </w:fldChar>
             </w:r>
-            <w:bookmarkStart w:id="12" w:name="Text96"/>
+            <w:bookmarkStart w:id="9" w:name="Text96"/>
             <w:r>
               <w:instrText xml:space="preserve"> </w:instrText>
             </w:r>
@@ -2803,7 +2916,7 @@
             <w:r>
               <w:fldChar w:fldCharType="end"/>
             </w:r>
-            <w:bookmarkEnd w:id="12"/>
+            <w:bookmarkEnd w:id="9"/>
           </w:p>
         </w:tc>
       </w:tr>
@@ -2873,7 +2986,21 @@
               <w:rPr>
                 <w:bCs/>
               </w:rPr>
-              <w:t>1.3.3 Usecases der primären Aufgaben erstellen</w:t>
+              <w:t xml:space="preserve">1.3.3 </w:t>
+            </w:r>
+            <w:proofErr w:type="spellStart"/>
+            <w:r>
+              <w:rPr>
+                <w:bCs/>
+              </w:rPr>
+              <w:t>Usecases</w:t>
+            </w:r>
+            <w:proofErr w:type="spellEnd"/>
+            <w:r>
+              <w:rPr>
+                <w:bCs/>
+              </w:rPr>
+              <w:t xml:space="preserve"> der primären Aufgaben erstellen</w:t>
             </w:r>
           </w:p>
         </w:tc>
@@ -2923,8 +3050,13 @@
               <w:t>Definition</w:t>
             </w:r>
             <w:r>
-              <w:t xml:space="preserve"> der primären Usecases</w:t>
-            </w:r>
+              <w:t xml:space="preserve"> der primären </w:t>
+            </w:r>
+            <w:proofErr w:type="spellStart"/>
+            <w:r>
+              <w:t>Usecases</w:t>
+            </w:r>
+            <w:proofErr w:type="spellEnd"/>
           </w:p>
           <w:p>
             <w:pPr>
@@ -2935,7 +3067,15 @@
               <w:spacing w:before="60" w:after="60"/>
             </w:pPr>
             <w:r>
-              <w:t>Ausformulierung der Main Success Szenarien</w:t>
+              <w:t xml:space="preserve">Ausformulierung der Main </w:t>
+            </w:r>
+            <w:proofErr w:type="spellStart"/>
+            <w:r>
+              <w:t>Success</w:t>
+            </w:r>
+            <w:proofErr w:type="spellEnd"/>
+            <w:r>
+              <w:t xml:space="preserve"> Szenarien</w:t>
             </w:r>
           </w:p>
           <w:p>
@@ -2959,10 +3099,16 @@
               <w:spacing w:before="60" w:after="60"/>
             </w:pPr>
             <w:r>
-              <w:t>Überprüfung der einzelnen Usecases durch das Durchspielen eines typischen Anwendungsfalles.</w:t>
-            </w:r>
-            <w:bookmarkStart w:id="13" w:name="_GoBack"/>
-            <w:bookmarkEnd w:id="13"/>
+              <w:t xml:space="preserve">Überprüfung der einzelnen </w:t>
+            </w:r>
+            <w:proofErr w:type="spellStart"/>
+            <w:r>
+              <w:t>Usecases</w:t>
+            </w:r>
+            <w:proofErr w:type="spellEnd"/>
+            <w:r>
+              <w:t xml:space="preserve"> durch das Durchspielen eines typischen Anwendungsfalles.</w:t>
+            </w:r>
           </w:p>
         </w:tc>
       </w:tr>
@@ -3047,7 +3193,23 @@
               <w:spacing w:before="60" w:after="60"/>
             </w:pPr>
             <w:r>
-              <w:t>Daniel Kuschny, Mathias Joschika, Matthias Amann, Simon Moosbrugger</w:t>
+              <w:t xml:space="preserve">Daniel </w:t>
+            </w:r>
+            <w:proofErr w:type="spellStart"/>
+            <w:r>
+              <w:t>Kuschny</w:t>
+            </w:r>
+            <w:proofErr w:type="spellEnd"/>
+            <w:r>
+              <w:t xml:space="preserve">, Mathias </w:t>
+            </w:r>
+            <w:proofErr w:type="spellStart"/>
+            <w:r>
+              <w:t>Joschika</w:t>
+            </w:r>
+            <w:proofErr w:type="spellEnd"/>
+            <w:r>
+              <w:t>, Matthias Amann, Simon Moosbrugger</w:t>
             </w:r>
           </w:p>
         </w:tc>
@@ -3555,12 +3717,12 @@
       <w:r>
         <w:br w:type="page"/>
       </w:r>
-      <w:bookmarkStart w:id="14" w:name="_Toc286992710"/>
+      <w:bookmarkStart w:id="10" w:name="_Toc286992710"/>
       <w:r>
         <w:lastRenderedPageBreak/>
         <w:t>Projektmeilensteinplan</w:t>
       </w:r>
-      <w:bookmarkEnd w:id="14"/>
+      <w:bookmarkEnd w:id="10"/>
     </w:p>
     <w:tbl>
       <w:tblPr>
@@ -3789,8 +3951,13 @@
             <w:pPr>
               <w:spacing w:before="60" w:after="60"/>
             </w:pPr>
-            <w:r>
-              <w:t>Requirements Workshop</w:t>
+            <w:proofErr w:type="spellStart"/>
+            <w:r>
+              <w:t>Requirements</w:t>
+            </w:r>
+            <w:proofErr w:type="spellEnd"/>
+            <w:r>
+              <w:t xml:space="preserve"> Workshop</w:t>
             </w:r>
           </w:p>
         </w:tc>
@@ -3904,7 +4071,15 @@
               <w:t xml:space="preserve"> entwickelte Module</w:t>
             </w:r>
             <w:r>
-              <w:t xml:space="preserve"> Timebox 1</w:t>
+              <w:t xml:space="preserve"> </w:t>
+            </w:r>
+            <w:proofErr w:type="spellStart"/>
+            <w:r>
+              <w:t>Timebox</w:t>
+            </w:r>
+            <w:proofErr w:type="spellEnd"/>
+            <w:r>
+              <w:t xml:space="preserve"> 1</w:t>
             </w:r>
           </w:p>
         </w:tc>
@@ -3958,7 +4133,15 @@
               <w:spacing w:before="60" w:after="60"/>
             </w:pPr>
             <w:r>
-              <w:t>Abgabe entwickelte Module Timebox 2</w:t>
+              <w:t xml:space="preserve">Abgabe entwickelte Module </w:t>
+            </w:r>
+            <w:proofErr w:type="spellStart"/>
+            <w:r>
+              <w:t>Timebox</w:t>
+            </w:r>
+            <w:proofErr w:type="spellEnd"/>
+            <w:r>
+              <w:t xml:space="preserve"> 2</w:t>
             </w:r>
           </w:p>
         </w:tc>
@@ -4012,7 +4195,15 @@
               <w:spacing w:before="60" w:after="60"/>
             </w:pPr>
             <w:r>
-              <w:t>Abgabe entwickelte Module Timebox 3</w:t>
+              <w:t xml:space="preserve">Abgabe entwickelte Module </w:t>
+            </w:r>
+            <w:proofErr w:type="spellStart"/>
+            <w:r>
+              <w:t>Timebox</w:t>
+            </w:r>
+            <w:proofErr w:type="spellEnd"/>
+            <w:r>
+              <w:t xml:space="preserve"> 3</w:t>
             </w:r>
           </w:p>
         </w:tc>
@@ -4105,12 +4296,12 @@
       <w:r>
         <w:br w:type="page"/>
       </w:r>
-      <w:bookmarkStart w:id="15" w:name="_Toc286992711"/>
+      <w:bookmarkStart w:id="11" w:name="_Toc286992711"/>
       <w:r>
         <w:lastRenderedPageBreak/>
         <w:t>Projektterminplan</w:t>
       </w:r>
-      <w:bookmarkEnd w:id="15"/>
+      <w:bookmarkEnd w:id="11"/>
     </w:p>
     <w:p>
       <w:r>
@@ -4534,12 +4725,12 @@
       <w:r>
         <w:br w:type="page"/>
       </w:r>
-      <w:bookmarkStart w:id="16" w:name="_Toc286992712"/>
+      <w:bookmarkStart w:id="12" w:name="_Toc286992712"/>
       <w:r>
         <w:lastRenderedPageBreak/>
         <w:t>Projektrisiken</w:t>
       </w:r>
-      <w:bookmarkEnd w:id="16"/>
+      <w:bookmarkEnd w:id="12"/>
     </w:p>
     <w:tbl>
       <w:tblPr>
@@ -4961,7 +5152,7 @@
       <w:r>
         <w:br w:type="page"/>
       </w:r>
-      <w:bookmarkStart w:id="17" w:name="_Toc286992713"/>
+      <w:bookmarkStart w:id="13" w:name="_Toc286992713"/>
       <w:r>
         <w:lastRenderedPageBreak/>
         <w:t>Projektabschluss</w:t>
@@ -4969,7 +5160,7 @@
       <w:r>
         <w:t>bericht</w:t>
       </w:r>
-      <w:bookmarkEnd w:id="17"/>
+      <w:bookmarkEnd w:id="13"/>
     </w:p>
     <w:tbl>
       <w:tblPr>
@@ -5088,7 +5279,7 @@
               <w:t>:</w:t>
             </w:r>
           </w:p>
-          <w:bookmarkStart w:id="18" w:name="Text85"/>
+          <w:bookmarkStart w:id="14" w:name="Text85"/>
           <w:p>
             <w:pPr>
               <w:spacing w:before="60" w:after="60"/>
@@ -5145,7 +5336,7 @@
               </w:rPr>
               <w:fldChar w:fldCharType="end"/>
             </w:r>
-            <w:bookmarkEnd w:id="18"/>
+            <w:bookmarkEnd w:id="14"/>
           </w:p>
         </w:tc>
       </w:tr>
@@ -5383,13 +5574,23 @@
                 <w:lang w:val="en-GB"/>
               </w:rPr>
             </w:pPr>
+            <w:proofErr w:type="spellStart"/>
             <w:r>
               <w:rPr>
                 <w:b/>
                 <w:bCs/>
                 <w:lang w:val="en-GB"/>
               </w:rPr>
-              <w:t>Teamarbeit:</w:t>
+              <w:t>Teamarbeit</w:t>
+            </w:r>
+            <w:proofErr w:type="spellEnd"/>
+            <w:r>
+              <w:rPr>
+                <w:b/>
+                <w:bCs/>
+                <w:lang w:val="en-GB"/>
+              </w:rPr>
+              <w:t>:</w:t>
             </w:r>
           </w:p>
           <w:p>
@@ -5651,7 +5852,25 @@
                 <w:bCs/>
                 <w:lang w:val="de-AT"/>
               </w:rPr>
-              <w:t xml:space="preserve"> Lernerfahrungen („Learnings“):</w:t>
+              <w:t xml:space="preserve"> Lernerfahrungen („</w:t>
+            </w:r>
+            <w:proofErr w:type="spellStart"/>
+            <w:r>
+              <w:rPr>
+                <w:b/>
+                <w:bCs/>
+                <w:lang w:val="de-AT"/>
+              </w:rPr>
+              <w:t>Learnings</w:t>
+            </w:r>
+            <w:proofErr w:type="spellEnd"/>
+            <w:r>
+              <w:rPr>
+                <w:b/>
+                <w:bCs/>
+                <w:lang w:val="de-AT"/>
+              </w:rPr>
+              <w:t>“):</w:t>
             </w:r>
           </w:p>
           <w:p>
@@ -5868,7 +6087,7 @@
                 </w:ffData>
               </w:fldChar>
             </w:r>
-            <w:bookmarkStart w:id="19" w:name="Text88"/>
+            <w:bookmarkStart w:id="15" w:name="Text88"/>
             <w:r>
               <w:instrText xml:space="preserve"> </w:instrText>
             </w:r>
@@ -5914,7 +6133,7 @@
             <w:r>
               <w:fldChar w:fldCharType="end"/>
             </w:r>
-            <w:bookmarkEnd w:id="19"/>
+            <w:bookmarkEnd w:id="15"/>
           </w:p>
         </w:tc>
         <w:tc>
@@ -5935,7 +6154,7 @@
                 </w:ffData>
               </w:fldChar>
             </w:r>
-            <w:bookmarkStart w:id="20" w:name="Text89"/>
+            <w:bookmarkStart w:id="16" w:name="Text89"/>
             <w:r>
               <w:instrText xml:space="preserve"> </w:instrText>
             </w:r>
@@ -5981,7 +6200,7 @@
             <w:r>
               <w:fldChar w:fldCharType="end"/>
             </w:r>
-            <w:bookmarkEnd w:id="20"/>
+            <w:bookmarkEnd w:id="16"/>
           </w:p>
         </w:tc>
         <w:tc>
@@ -6002,7 +6221,7 @@
                 </w:ffData>
               </w:fldChar>
             </w:r>
-            <w:bookmarkStart w:id="21" w:name="Text90"/>
+            <w:bookmarkStart w:id="17" w:name="Text90"/>
             <w:r>
               <w:instrText xml:space="preserve"> </w:instrText>
             </w:r>
@@ -6048,7 +6267,7 @@
             <w:r>
               <w:fldChar w:fldCharType="end"/>
             </w:r>
-            <w:bookmarkEnd w:id="21"/>
+            <w:bookmarkEnd w:id="17"/>
           </w:p>
         </w:tc>
       </w:tr>
@@ -6422,7 +6641,7 @@
         <w:noProof/>
         <w:sz w:val="16"/>
       </w:rPr>
-      <w:t>20.03.2011</w:t>
+      <w:t>09.05.2011</w:t>
     </w:r>
     <w:r>
       <w:rPr>
@@ -6477,7 +6696,7 @@
         <w:noProof/>
         <w:sz w:val="16"/>
       </w:rPr>
-      <w:t>6</w:t>
+      <w:t>3</w:t>
     </w:r>
     <w:r>
       <w:rPr>
@@ -6529,7 +6748,15 @@
         <w:t>Mögliche Tools zur Darstel</w:t>
       </w:r>
       <w:r>
-        <w:t>lung: MindMapping,</w:t>
+        <w:t xml:space="preserve">lung: </w:t>
+      </w:r>
+      <w:proofErr w:type="spellStart"/>
+      <w:r>
+        <w:t>MindMapping</w:t>
+      </w:r>
+      <w:proofErr w:type="spellEnd"/>
+      <w:r>
+        <w:t>,</w:t>
       </w:r>
       <w:r>
         <w:t xml:space="preserve"> MS PowerPoint</w:t>
@@ -6575,7 +6802,22 @@
           <w:lang w:val="en-GB"/>
         </w:rPr>
         <w:tab/>
-        <w:t>z.B. MS Project, MS Excel , Gantt-Project (Open-Source-Tool) etc.</w:t>
+      </w:r>
+      <w:proofErr w:type="spellStart"/>
+      <w:proofErr w:type="gramStart"/>
+      <w:r>
+        <w:rPr>
+          <w:lang w:val="en-GB"/>
+        </w:rPr>
+        <w:t>z.B</w:t>
+      </w:r>
+      <w:proofErr w:type="spellEnd"/>
+      <w:proofErr w:type="gramEnd"/>
+      <w:r>
+        <w:rPr>
+          <w:lang w:val="en-GB"/>
+        </w:rPr>
+        <w:t>. MS Project, MS Excel , Gantt-Project (Open-Source-Tool) etc.</w:t>
       </w:r>
     </w:p>
   </w:footnote>
@@ -6597,7 +6839,6 @@
     <w:r>
       <w:rPr>
         <w:noProof/>
-        <w:lang w:val="de-AT" w:eastAsia="de-AT"/>
       </w:rPr>
       <w:drawing>
         <wp:inline distT="0" distB="0" distL="0" distR="0" wp14:anchorId="5211D6C3" wp14:editId="1168DFF8">
@@ -6673,7 +6914,7 @@
         <w:rFonts w:ascii="Symbol" w:hAnsi="Symbol" w:hint="default"/>
       </w:rPr>
     </w:lvl>
-    <w:lvl w:ilvl="1" w:tplc="04070003" w:tentative="1">
+    <w:lvl w:ilvl="1" w:tplc="04070003">
       <w:start w:val="1"/>
       <w:numFmt w:val="bullet"/>
       <w:lvlText w:val="o"/>
@@ -7581,6 +7822,118 @@
     </w:lvl>
   </w:abstractNum>
   <w:abstractNum w:abstractNumId="7">
+    <w:nsid w:val="4F192DAE"/>
+    <w:multiLevelType w:val="hybridMultilevel"/>
+    <w:tmpl w:val="B93603F2"/>
+    <w:lvl w:ilvl="0" w:tplc="04070001">
+      <w:numFmt w:val="bullet"/>
+      <w:lvlText w:val=""/>
+      <w:lvlJc w:val="left"/>
+      <w:pPr>
+        <w:ind w:left="720" w:hanging="360"/>
+      </w:pPr>
+      <w:rPr>
+        <w:rFonts w:ascii="Symbol" w:eastAsia="Times New Roman" w:hAnsi="Symbol" w:cs="Times New Roman" w:hint="default"/>
+      </w:rPr>
+    </w:lvl>
+    <w:lvl w:ilvl="1" w:tplc="04070003" w:tentative="1">
+      <w:start w:val="1"/>
+      <w:numFmt w:val="bullet"/>
+      <w:lvlText w:val="o"/>
+      <w:lvlJc w:val="left"/>
+      <w:pPr>
+        <w:ind w:left="1440" w:hanging="360"/>
+      </w:pPr>
+      <w:rPr>
+        <w:rFonts w:ascii="Courier New" w:hAnsi="Courier New" w:cs="Courier New" w:hint="default"/>
+      </w:rPr>
+    </w:lvl>
+    <w:lvl w:ilvl="2" w:tplc="04070005" w:tentative="1">
+      <w:start w:val="1"/>
+      <w:numFmt w:val="bullet"/>
+      <w:lvlText w:val=""/>
+      <w:lvlJc w:val="left"/>
+      <w:pPr>
+        <w:ind w:left="2160" w:hanging="360"/>
+      </w:pPr>
+      <w:rPr>
+        <w:rFonts w:ascii="Wingdings" w:hAnsi="Wingdings" w:hint="default"/>
+      </w:rPr>
+    </w:lvl>
+    <w:lvl w:ilvl="3" w:tplc="04070001" w:tentative="1">
+      <w:start w:val="1"/>
+      <w:numFmt w:val="bullet"/>
+      <w:lvlText w:val=""/>
+      <w:lvlJc w:val="left"/>
+      <w:pPr>
+        <w:ind w:left="2880" w:hanging="360"/>
+      </w:pPr>
+      <w:rPr>
+        <w:rFonts w:ascii="Symbol" w:hAnsi="Symbol" w:hint="default"/>
+      </w:rPr>
+    </w:lvl>
+    <w:lvl w:ilvl="4" w:tplc="04070003" w:tentative="1">
+      <w:start w:val="1"/>
+      <w:numFmt w:val="bullet"/>
+      <w:lvlText w:val="o"/>
+      <w:lvlJc w:val="left"/>
+      <w:pPr>
+        <w:ind w:left="3600" w:hanging="360"/>
+      </w:pPr>
+      <w:rPr>
+        <w:rFonts w:ascii="Courier New" w:hAnsi="Courier New" w:cs="Courier New" w:hint="default"/>
+      </w:rPr>
+    </w:lvl>
+    <w:lvl w:ilvl="5" w:tplc="04070005" w:tentative="1">
+      <w:start w:val="1"/>
+      <w:numFmt w:val="bullet"/>
+      <w:lvlText w:val=""/>
+      <w:lvlJc w:val="left"/>
+      <w:pPr>
+        <w:ind w:left="4320" w:hanging="360"/>
+      </w:pPr>
+      <w:rPr>
+        <w:rFonts w:ascii="Wingdings" w:hAnsi="Wingdings" w:hint="default"/>
+      </w:rPr>
+    </w:lvl>
+    <w:lvl w:ilvl="6" w:tplc="04070001" w:tentative="1">
+      <w:start w:val="1"/>
+      <w:numFmt w:val="bullet"/>
+      <w:lvlText w:val=""/>
+      <w:lvlJc w:val="left"/>
+      <w:pPr>
+        <w:ind w:left="5040" w:hanging="360"/>
+      </w:pPr>
+      <w:rPr>
+        <w:rFonts w:ascii="Symbol" w:hAnsi="Symbol" w:hint="default"/>
+      </w:rPr>
+    </w:lvl>
+    <w:lvl w:ilvl="7" w:tplc="04070003" w:tentative="1">
+      <w:start w:val="1"/>
+      <w:numFmt w:val="bullet"/>
+      <w:lvlText w:val="o"/>
+      <w:lvlJc w:val="left"/>
+      <w:pPr>
+        <w:ind w:left="5760" w:hanging="360"/>
+      </w:pPr>
+      <w:rPr>
+        <w:rFonts w:ascii="Courier New" w:hAnsi="Courier New" w:cs="Courier New" w:hint="default"/>
+      </w:rPr>
+    </w:lvl>
+    <w:lvl w:ilvl="8" w:tplc="04070005" w:tentative="1">
+      <w:start w:val="1"/>
+      <w:numFmt w:val="bullet"/>
+      <w:lvlText w:val=""/>
+      <w:lvlJc w:val="left"/>
+      <w:pPr>
+        <w:ind w:left="6480" w:hanging="360"/>
+      </w:pPr>
+      <w:rPr>
+        <w:rFonts w:ascii="Wingdings" w:hAnsi="Wingdings" w:hint="default"/>
+      </w:rPr>
+    </w:lvl>
+  </w:abstractNum>
+  <w:abstractNum w:abstractNumId="8">
     <w:nsid w:val="59FF4988"/>
     <w:multiLevelType w:val="multilevel"/>
     <w:tmpl w:val="FD345388"/>
@@ -7675,7 +8028,7 @@
       </w:pPr>
     </w:lvl>
   </w:abstractNum>
-  <w:abstractNum w:abstractNumId="8">
+  <w:abstractNum w:abstractNumId="9">
     <w:nsid w:val="64A4391D"/>
     <w:multiLevelType w:val="hybridMultilevel"/>
     <w:tmpl w:val="B2B2D86C"/>
@@ -7788,7 +8141,7 @@
       </w:rPr>
     </w:lvl>
   </w:abstractNum>
-  <w:abstractNum w:abstractNumId="9">
+  <w:abstractNum w:abstractNumId="10">
     <w:nsid w:val="7197000B"/>
     <w:multiLevelType w:val="hybridMultilevel"/>
     <w:tmpl w:val="B170C862"/>
@@ -7901,7 +8254,7 @@
       </w:rPr>
     </w:lvl>
   </w:abstractNum>
-  <w:abstractNum w:abstractNumId="10">
+  <w:abstractNum w:abstractNumId="11">
     <w:nsid w:val="76FA199A"/>
     <w:multiLevelType w:val="hybridMultilevel"/>
     <w:tmpl w:val="EDB03844"/>
@@ -8041,7 +8394,7 @@
       </w:rPr>
     </w:lvl>
   </w:abstractNum>
-  <w:abstractNum w:abstractNumId="11">
+  <w:abstractNum w:abstractNumId="12">
     <w:nsid w:val="77D452D1"/>
     <w:multiLevelType w:val="hybridMultilevel"/>
     <w:tmpl w:val="E1AC3E4E"/>
@@ -8182,7 +8535,7 @@
     </w:lvl>
   </w:abstractNum>
   <w:num w:numId="1">
-    <w:abstractNumId w:val="11"/>
+    <w:abstractNumId w:val="12"/>
   </w:num>
   <w:num w:numId="2">
     <w:abstractNumId w:val="3"/>
@@ -8194,7 +8547,7 @@
     <w:abstractNumId w:val="0"/>
   </w:num>
   <w:num w:numId="5">
-    <w:abstractNumId w:val="10"/>
+    <w:abstractNumId w:val="11"/>
   </w:num>
   <w:num w:numId="6">
     <w:abstractNumId w:val="1"/>
@@ -8206,16 +8559,16 @@
     <w:abstractNumId w:val="4"/>
   </w:num>
   <w:num w:numId="9">
-    <w:abstractNumId w:val="7"/>
+    <w:abstractNumId w:val="8"/>
   </w:num>
   <w:num w:numId="10">
-    <w:abstractNumId w:val="8"/>
+    <w:abstractNumId w:val="9"/>
   </w:num>
   <w:num w:numId="11">
-    <w:abstractNumId w:val="9"/>
+    <w:abstractNumId w:val="10"/>
   </w:num>
   <w:num w:numId="12">
-    <w:abstractNumId w:val="7"/>
+    <w:abstractNumId w:val="8"/>
   </w:num>
   <w:num w:numId="13">
     <w:abstractNumId w:val="5"/>
@@ -8224,16 +8577,10 @@
     <w:abstractNumId w:val="2"/>
   </w:num>
   <w:num w:numId="15">
-    <w:abstractNumId w:val="10"/>
-    <w:lvlOverride w:ilvl="0"/>
-    <w:lvlOverride w:ilvl="1"/>
-    <w:lvlOverride w:ilvl="2"/>
-    <w:lvlOverride w:ilvl="3"/>
-    <w:lvlOverride w:ilvl="4"/>
-    <w:lvlOverride w:ilvl="5"/>
-    <w:lvlOverride w:ilvl="6"/>
-    <w:lvlOverride w:ilvl="7"/>
-    <w:lvlOverride w:ilvl="8"/>
+    <w:abstractNumId w:val="11"/>
+  </w:num>
+  <w:num w:numId="16">
+    <w:abstractNumId w:val="7"/>
   </w:num>
 </w:numbering>
 </file>

</xml_diff>